<commit_message>
se agregaron clases y corrigieron errores
</commit_message>
<xml_diff>
--- a/1° Parcial (Consignas).docx
+++ b/1° Parcial (Consignas).docx
@@ -1,6 +1,6 @@
 
 <file path=word/document.xml><?xml version="1.0" encoding="utf-8"?>
-<w:document xmlns:wpc="http://schemas.microsoft.com/office/word/2010/wordprocessingCanvas" xmlns:cx="http://schemas.microsoft.com/office/drawing/2014/chartex" xmlns:cx1="http://schemas.microsoft.com/office/drawing/2015/9/8/chartex" xmlns:cx2="http://schemas.microsoft.com/office/drawing/2015/10/21/chartex" xmlns:cx3="http://schemas.microsoft.com/office/drawing/2016/5/9/chartex" xmlns:cx4="http://schemas.microsoft.com/office/drawing/2016/5/10/chartex" xmlns:cx5="http://schemas.microsoft.com/office/drawing/2016/5/11/chartex" xmlns:cx6="http://schemas.microsoft.com/office/drawing/2016/5/12/chartex" xmlns:cx7="http://schemas.microsoft.com/office/drawing/2016/5/13/chartex" xmlns:cx8="http://schemas.microsoft.com/office/drawing/2016/5/14/chartex" xmlns:mc="http://schemas.openxmlformats.org/markup-compatibility/2006" xmlns:aink="http://schemas.microsoft.com/office/drawing/2016/ink" xmlns:am3d="http://schemas.microsoft.com/office/drawing/2017/model3d" xmlns:o="urn:schemas-microsoft-com:office:office" xmlns:r="http://schemas.openxmlformats.org/officeDocument/2006/relationships" xmlns:m="http://schemas.openxmlformats.org/officeDocument/2006/math" xmlns:v="urn:schemas-microsoft-com:vml" xmlns:wp14="http://schemas.microsoft.com/office/word/2010/wordprocessingDrawing" xmlns:wp="http://schemas.openxmlformats.org/drawingml/2006/wordprocessingDrawing" xmlns:w10="urn:schemas-microsoft-com:office:word" xmlns:w="http://schemas.openxmlformats.org/wordprocessingml/2006/main" xmlns:w14="http://schemas.microsoft.com/office/word/2010/wordml" xmlns:w15="http://schemas.microsoft.com/office/word/2012/wordml" xmlns:w16cid="http://schemas.microsoft.com/office/word/2016/wordml/cid" xmlns:w16se="http://schemas.microsoft.com/office/word/2015/wordml/symex" xmlns:wpg="http://schemas.microsoft.com/office/word/2010/wordprocessingGroup" xmlns:wpi="http://schemas.microsoft.com/office/word/2010/wordprocessingInk" xmlns:wne="http://schemas.microsoft.com/office/word/2006/wordml" xmlns:wps="http://schemas.microsoft.com/office/word/2010/wordprocessingShape" mc:Ignorable="w14 w15 w16se w16cid wp14">
+<w:document xmlns:wpc="http://schemas.microsoft.com/office/word/2010/wordprocessingCanvas" xmlns:cx="http://schemas.microsoft.com/office/drawing/2014/chartex" xmlns:cx1="http://schemas.microsoft.com/office/drawing/2015/9/8/chartex" xmlns:cx2="http://schemas.microsoft.com/office/drawing/2015/10/21/chartex" xmlns:cx3="http://schemas.microsoft.com/office/drawing/2016/5/9/chartex" xmlns:cx4="http://schemas.microsoft.com/office/drawing/2016/5/10/chartex" xmlns:cx5="http://schemas.microsoft.com/office/drawing/2016/5/11/chartex" xmlns:cx6="http://schemas.microsoft.com/office/drawing/2016/5/12/chartex" xmlns:cx7="http://schemas.microsoft.com/office/drawing/2016/5/13/chartex" xmlns:cx8="http://schemas.microsoft.com/office/drawing/2016/5/14/chartex" xmlns:mc="http://schemas.openxmlformats.org/markup-compatibility/2006" xmlns:aink="http://schemas.microsoft.com/office/drawing/2016/ink" xmlns:am3d="http://schemas.microsoft.com/office/drawing/2017/model3d" xmlns:o="urn:schemas-microsoft-com:office:office" xmlns:r="http://schemas.openxmlformats.org/officeDocument/2006/relationships" xmlns:m="http://schemas.openxmlformats.org/officeDocument/2006/math" xmlns:v="urn:schemas-microsoft-com:vml" xmlns:wp14="http://schemas.microsoft.com/office/word/2010/wordprocessingDrawing" xmlns:wp="http://schemas.openxmlformats.org/drawingml/2006/wordprocessingDrawing" xmlns:w10="urn:schemas-microsoft-com:office:word" xmlns:w="http://schemas.openxmlformats.org/wordprocessingml/2006/main" xmlns:w14="http://schemas.microsoft.com/office/word/2010/wordml" xmlns:w15="http://schemas.microsoft.com/office/word/2012/wordml" xmlns:w16cex="http://schemas.microsoft.com/office/word/2018/wordml/cex" xmlns:w16cid="http://schemas.microsoft.com/office/word/2016/wordml/cid" xmlns:w16="http://schemas.microsoft.com/office/word/2018/wordml" xmlns:w16sdtdh="http://schemas.microsoft.com/office/word/2020/wordml/sdtdatahash" xmlns:w16se="http://schemas.microsoft.com/office/word/2015/wordml/symex" xmlns:wpg="http://schemas.microsoft.com/office/word/2010/wordprocessingGroup" xmlns:wpi="http://schemas.microsoft.com/office/word/2010/wordprocessingInk" xmlns:wne="http://schemas.microsoft.com/office/word/2006/wordml" xmlns:wps="http://schemas.microsoft.com/office/word/2010/wordprocessingShape" mc:Ignorable="w14 w15 w16se w16cid w16 w16cex w16sdtdh wp14">
   <w:body>
     <w:p>
       <w:pPr>
@@ -36,7 +36,7 @@
     </w:p>
     <w:p>
       <w:pPr>
-        <w:pStyle w:val="Ttulo"/>
+        <w:pStyle w:val="Title"/>
         <w:jc w:val="center"/>
       </w:pPr>
       <w:bookmarkStart w:id="0" w:name="_Toc517913763"/>
@@ -47,7 +47,7 @@
     </w:p>
     <w:p>
       <w:pPr>
-        <w:pStyle w:val="Subttulo"/>
+        <w:pStyle w:val="Subtitle"/>
         <w:jc w:val="center"/>
       </w:pPr>
       <w:bookmarkStart w:id="1" w:name="_Toc517913764"/>
@@ -75,7 +75,7 @@
     </w:p>
     <w:p>
       <w:pPr>
-        <w:pStyle w:val="Ttulo1"/>
+        <w:pStyle w:val="Heading1"/>
       </w:pPr>
       <w:bookmarkStart w:id="2" w:name="_Toc517913765"/>
       <w:bookmarkStart w:id="3" w:name="_Toc517913909"/>
@@ -108,7 +108,7 @@
     </w:p>
     <w:p>
       <w:pPr>
-        <w:pStyle w:val="Ttulo1"/>
+        <w:pStyle w:val="Heading1"/>
       </w:pPr>
       <w:r>
         <w:t>Descripción del problema</w:t>
@@ -134,7 +134,7 @@
     </w:p>
     <w:p>
       <w:pPr>
-        <w:pStyle w:val="Ttulo1"/>
+        <w:pStyle w:val="Heading1"/>
       </w:pPr>
       <w:r>
         <w:t>Clases</w:t>
@@ -223,6 +223,7 @@
         <w:jc w:val="both"/>
         <w:rPr>
           <w:rFonts w:cstheme="minorHAnsi"/>
+          <w:color w:val="000000" w:themeColor="text1"/>
           <w:lang w:val="es-ES"/>
         </w:rPr>
       </w:pPr>
@@ -231,6 +232,7 @@
           <w:rFonts w:cstheme="minorHAnsi"/>
           <w:b/>
           <w:bCs/>
+          <w:color w:val="000000" w:themeColor="text1"/>
           <w:lang w:val="es-ES"/>
         </w:rPr>
         <w:t>Profesor</w:t>
@@ -238,6 +240,7 @@
       <w:r>
         <w:rPr>
           <w:rFonts w:cstheme="minorHAnsi"/>
+          <w:color w:val="000000" w:themeColor="text1"/>
           <w:lang w:val="es-ES"/>
         </w:rPr>
         <w:t>: Similar a la clase Alumno, pero para docentes.</w:t>
@@ -264,6 +267,7 @@
           <w:lang w:val="es-ES"/>
         </w:rPr>
       </w:pPr>
+      <w:proofErr w:type="spellStart"/>
       <w:r>
         <w:rPr>
           <w:rFonts w:cstheme="minorHAnsi"/>
@@ -273,6 +277,7 @@
         </w:rPr>
         <w:t>CicloLectivo</w:t>
       </w:r>
+      <w:proofErr w:type="spellEnd"/>
       <w:r>
         <w:rPr>
           <w:rFonts w:cstheme="minorHAnsi"/>
@@ -302,6 +307,7 @@
           <w:lang w:val="es-ES"/>
         </w:rPr>
       </w:pPr>
+      <w:proofErr w:type="spellStart"/>
       <w:r>
         <w:rPr>
           <w:rFonts w:cstheme="minorHAnsi"/>
@@ -329,6 +335,7 @@
         </w:rPr>
         <w:t>n</w:t>
       </w:r>
+      <w:proofErr w:type="spellEnd"/>
       <w:r>
         <w:rPr>
           <w:rFonts w:cstheme="minorHAnsi"/>
@@ -384,7 +391,7 @@
     </w:p>
     <w:p>
       <w:pPr>
-        <w:pStyle w:val="Ttulo1"/>
+        <w:pStyle w:val="Heading1"/>
       </w:pPr>
       <w:r>
         <w:t>Funcionalidades</w:t>
@@ -396,6 +403,7 @@
           <w:b/>
         </w:rPr>
       </w:pPr>
+      <w:proofErr w:type="spellStart"/>
       <w:r>
         <w:rPr>
           <w:b/>
@@ -408,6 +416,7 @@
         </w:rPr>
         <w:t>gregarMateria</w:t>
       </w:r>
+      <w:proofErr w:type="spellEnd"/>
     </w:p>
     <w:p>
       <w:r>
@@ -433,6 +442,7 @@
           <w:b/>
         </w:rPr>
       </w:pPr>
+      <w:proofErr w:type="spellStart"/>
       <w:r>
         <w:rPr>
           <w:b/>
@@ -445,6 +455,7 @@
         </w:rPr>
         <w:t>gregarAlumno</w:t>
       </w:r>
+      <w:proofErr w:type="spellEnd"/>
     </w:p>
     <w:p>
       <w:r>
@@ -454,22 +465,28 @@
         <w:t>agregar</w:t>
       </w:r>
       <w:r>
-        <w:t xml:space="preserve"> 2 alumnos con mismo Dni</w:t>
-      </w:r>
-    </w:p>
-    <w:p>
-      <w:pPr>
-        <w:rPr>
-          <w:b/>
-        </w:rPr>
-      </w:pPr>
-    </w:p>
-    <w:p>
-      <w:pPr>
-        <w:rPr>
-          <w:b/>
-        </w:rPr>
-      </w:pPr>
+        <w:t xml:space="preserve"> 2 alumnos con mismo </w:t>
+      </w:r>
+      <w:proofErr w:type="spellStart"/>
+      <w:r>
+        <w:t>Dni</w:t>
+      </w:r>
+      <w:proofErr w:type="spellEnd"/>
+    </w:p>
+    <w:p>
+      <w:pPr>
+        <w:rPr>
+          <w:b/>
+        </w:rPr>
+      </w:pPr>
+    </w:p>
+    <w:p>
+      <w:pPr>
+        <w:rPr>
+          <w:b/>
+        </w:rPr>
+      </w:pPr>
+      <w:proofErr w:type="spellStart"/>
       <w:r>
         <w:rPr>
           <w:b/>
@@ -482,6 +499,7 @@
         </w:rPr>
         <w:t>CicloLectivo</w:t>
       </w:r>
+      <w:proofErr w:type="spellEnd"/>
     </w:p>
     <w:p>
       <w:r>
@@ -514,6 +532,7 @@
           <w:b/>
         </w:rPr>
       </w:pPr>
+      <w:proofErr w:type="spellStart"/>
       <w:r>
         <w:rPr>
           <w:b/>
@@ -533,25 +552,35 @@
         </w:rPr>
         <w:t>omision</w:t>
       </w:r>
-    </w:p>
-    <w:p>
-      <w:r>
-        <w:t>//No se Pueden generar 2 Comisiones para la misma materia, el mismo cicloLectivo y el mismo turno</w:t>
-      </w:r>
-    </w:p>
-    <w:p>
-      <w:pPr>
-        <w:rPr>
-          <w:b/>
-        </w:rPr>
-      </w:pPr>
-    </w:p>
-    <w:p>
-      <w:pPr>
-        <w:rPr>
-          <w:b/>
-        </w:rPr>
-      </w:pPr>
+      <w:proofErr w:type="spellEnd"/>
+    </w:p>
+    <w:p>
+      <w:r>
+        <w:t xml:space="preserve">//No se Pueden generar 2 Comisiones para la misma materia, el mismo </w:t>
+      </w:r>
+      <w:proofErr w:type="spellStart"/>
+      <w:r>
+        <w:t>cicloLectivo</w:t>
+      </w:r>
+      <w:proofErr w:type="spellEnd"/>
+      <w:r>
+        <w:t xml:space="preserve"> y el mismo turno</w:t>
+      </w:r>
+    </w:p>
+    <w:p>
+      <w:pPr>
+        <w:rPr>
+          <w:b/>
+        </w:rPr>
+      </w:pPr>
+    </w:p>
+    <w:p>
+      <w:pPr>
+        <w:rPr>
+          <w:b/>
+        </w:rPr>
+      </w:pPr>
+      <w:proofErr w:type="spellStart"/>
       <w:r>
         <w:rPr>
           <w:b/>
@@ -564,31 +593,39 @@
         </w:rPr>
         <w:t>Docentes</w:t>
       </w:r>
-    </w:p>
-    <w:p>
-      <w:r>
-        <w:t>//No se puede agregar 2 docentes con el mismo dni</w:t>
-      </w:r>
-    </w:p>
-    <w:p>
-      <w:pPr>
-        <w:rPr>
-          <w:b/>
-        </w:rPr>
-      </w:pPr>
-    </w:p>
-    <w:p>
-      <w:pPr>
-        <w:rPr>
-          <w:b/>
-        </w:rPr>
-      </w:pPr>
+      <w:proofErr w:type="spellEnd"/>
+    </w:p>
+    <w:p>
+      <w:r>
+        <w:t xml:space="preserve">//No se puede agregar 2 docentes con el mismo </w:t>
+      </w:r>
+      <w:proofErr w:type="spellStart"/>
+      <w:r>
+        <w:t>dni</w:t>
+      </w:r>
+      <w:proofErr w:type="spellEnd"/>
+    </w:p>
+    <w:p>
+      <w:pPr>
+        <w:rPr>
+          <w:b/>
+        </w:rPr>
+      </w:pPr>
+    </w:p>
+    <w:p>
+      <w:pPr>
+        <w:rPr>
+          <w:b/>
+        </w:rPr>
+      </w:pPr>
+      <w:proofErr w:type="spellStart"/>
       <w:r>
         <w:rPr>
           <w:b/>
         </w:rPr>
         <w:t>asignarDocentesAComision</w:t>
       </w:r>
+      <w:proofErr w:type="spellEnd"/>
     </w:p>
     <w:p>
       <w:r>
@@ -608,18 +645,21 @@
           <w:b/>
         </w:rPr>
       </w:pPr>
+      <w:proofErr w:type="spellStart"/>
       <w:r>
         <w:rPr>
           <w:b/>
         </w:rPr>
         <w:t>agregarCorrelatividad</w:t>
       </w:r>
+      <w:proofErr w:type="spellEnd"/>
       <w:r>
         <w:rPr>
           <w:b/>
         </w:rPr>
         <w:t>(</w:t>
       </w:r>
+      <w:proofErr w:type="spellStart"/>
       <w:r>
         <w:rPr>
           <w:b/>
@@ -630,8 +670,16 @@
         <w:rPr>
           <w:b/>
         </w:rPr>
-        <w:t xml:space="preserve">ateria,  </w:t>
-      </w:r>
+        <w:t>ateria</w:t>
+      </w:r>
+      <w:proofErr w:type="spellEnd"/>
+      <w:r>
+        <w:rPr>
+          <w:b/>
+        </w:rPr>
+        <w:t xml:space="preserve">,  </w:t>
+      </w:r>
+      <w:proofErr w:type="spellStart"/>
       <w:r>
         <w:rPr>
           <w:b/>
@@ -642,7 +690,14 @@
         <w:rPr>
           <w:b/>
         </w:rPr>
-        <w:t>orrelativa)</w:t>
+        <w:t>orrelativa</w:t>
+      </w:r>
+      <w:proofErr w:type="spellEnd"/>
+      <w:r>
+        <w:rPr>
+          <w:b/>
+        </w:rPr>
+        <w:t>)</w:t>
       </w:r>
     </w:p>
     <w:p>
@@ -663,6 +718,7 @@
           <w:b/>
         </w:rPr>
       </w:pPr>
+      <w:proofErr w:type="spellStart"/>
       <w:r>
         <w:rPr>
           <w:b/>
@@ -681,12 +737,14 @@
         </w:rPr>
         <w:t>idad</w:t>
       </w:r>
+      <w:proofErr w:type="spellEnd"/>
       <w:r>
         <w:rPr>
           <w:b/>
         </w:rPr>
         <w:t>(</w:t>
       </w:r>
+      <w:proofErr w:type="spellStart"/>
       <w:r>
         <w:rPr>
           <w:b/>
@@ -697,8 +755,16 @@
         <w:rPr>
           <w:b/>
         </w:rPr>
-        <w:t xml:space="preserve">Materia, </w:t>
-      </w:r>
+        <w:t>Materia</w:t>
+      </w:r>
+      <w:proofErr w:type="spellEnd"/>
+      <w:r>
+        <w:rPr>
+          <w:b/>
+        </w:rPr>
+        <w:t xml:space="preserve">, </w:t>
+      </w:r>
+      <w:proofErr w:type="spellStart"/>
       <w:r>
         <w:rPr>
           <w:b/>
@@ -709,7 +775,14 @@
         <w:rPr>
           <w:b/>
         </w:rPr>
-        <w:t>CorrelativaAELiminar)</w:t>
+        <w:t>CorrelativaAELiminar</w:t>
+      </w:r>
+      <w:proofErr w:type="spellEnd"/>
+      <w:r>
+        <w:rPr>
+          <w:b/>
+        </w:rPr>
+        <w:t>)</w:t>
       </w:r>
     </w:p>
     <w:p>
@@ -738,6 +811,7 @@
           <w:b/>
         </w:rPr>
       </w:pPr>
+      <w:proofErr w:type="spellStart"/>
       <w:r>
         <w:rPr>
           <w:b/>
@@ -756,12 +830,28 @@
         </w:rPr>
         <w:t>Comision</w:t>
       </w:r>
-      <w:r>
-        <w:rPr>
-          <w:b/>
-        </w:rPr>
-        <w:t xml:space="preserve"> (dni, </w:t>
-      </w:r>
+      <w:proofErr w:type="spellEnd"/>
+      <w:r>
+        <w:rPr>
+          <w:b/>
+        </w:rPr>
+        <w:t xml:space="preserve"> (</w:t>
+      </w:r>
+      <w:proofErr w:type="spellStart"/>
+      <w:r>
+        <w:rPr>
+          <w:b/>
+        </w:rPr>
+        <w:t>dni</w:t>
+      </w:r>
+      <w:proofErr w:type="spellEnd"/>
+      <w:r>
+        <w:rPr>
+          <w:b/>
+        </w:rPr>
+        <w:t xml:space="preserve">, </w:t>
+      </w:r>
+      <w:proofErr w:type="spellStart"/>
       <w:r>
         <w:rPr>
           <w:b/>
@@ -774,6 +864,7 @@
         </w:rPr>
         <w:t>Comision</w:t>
       </w:r>
+      <w:proofErr w:type="spellEnd"/>
       <w:r>
         <w:rPr>
           <w:b/>
@@ -876,6 +967,7 @@
       </w:pPr>
     </w:p>
     <w:p>
+      <w:proofErr w:type="spellStart"/>
       <w:r>
         <w:rPr>
           <w:b/>
@@ -894,11 +986,19 @@
         </w:rPr>
         <w:t>laComision</w:t>
       </w:r>
-      <w:r>
-        <w:rPr>
-          <w:b/>
-        </w:rPr>
-        <w:t>(idC</w:t>
+      <w:proofErr w:type="spellEnd"/>
+      <w:r>
+        <w:rPr>
+          <w:b/>
+        </w:rPr>
+        <w:t>(</w:t>
+      </w:r>
+      <w:proofErr w:type="spellStart"/>
+      <w:r>
+        <w:rPr>
+          <w:b/>
+        </w:rPr>
+        <w:t>idC</w:t>
       </w:r>
       <w:r>
         <w:rPr>
@@ -906,11 +1006,26 @@
         </w:rPr>
         <w:t>omision</w:t>
       </w:r>
-      <w:r>
-        <w:rPr>
-          <w:b/>
-        </w:rPr>
-        <w:t>, dniDocente)</w:t>
+      <w:proofErr w:type="spellEnd"/>
+      <w:r>
+        <w:rPr>
+          <w:b/>
+        </w:rPr>
+        <w:t xml:space="preserve">, </w:t>
+      </w:r>
+      <w:proofErr w:type="spellStart"/>
+      <w:r>
+        <w:rPr>
+          <w:b/>
+        </w:rPr>
+        <w:t>dniDocente</w:t>
+      </w:r>
+      <w:proofErr w:type="spellEnd"/>
+      <w:r>
+        <w:rPr>
+          <w:b/>
+        </w:rPr>
+        <w:t>)</w:t>
       </w:r>
     </w:p>
     <w:p>
@@ -943,6 +1058,7 @@
     </w:p>
     <w:p/>
     <w:p>
+      <w:proofErr w:type="spellStart"/>
       <w:r>
         <w:rPr>
           <w:b/>
@@ -973,11 +1089,19 @@
         </w:rPr>
         <w:t>laComision</w:t>
       </w:r>
-      <w:r>
-        <w:rPr>
-          <w:b/>
-        </w:rPr>
-        <w:t>(idC</w:t>
+      <w:proofErr w:type="spellEnd"/>
+      <w:r>
+        <w:rPr>
+          <w:b/>
+        </w:rPr>
+        <w:t>(</w:t>
+      </w:r>
+      <w:proofErr w:type="spellStart"/>
+      <w:r>
+        <w:rPr>
+          <w:b/>
+        </w:rPr>
+        <w:t>idC</w:t>
       </w:r>
       <w:r>
         <w:rPr>
@@ -985,34 +1109,189 @@
         </w:rPr>
         <w:t>omision</w:t>
       </w:r>
-      <w:r>
-        <w:rPr>
-          <w:b/>
-        </w:rPr>
-        <w:t>, dniDocente)</w:t>
-      </w:r>
-    </w:p>
-    <w:p>
-      <w:r>
-        <w:t xml:space="preserve">// verificar que exista </w:t>
-      </w:r>
-      <w:r>
-        <w:t>la comisión y</w:t>
-      </w:r>
-      <w:r>
-        <w:t xml:space="preserve"> el docente</w:t>
+      <w:proofErr w:type="spellEnd"/>
+      <w:r>
+        <w:rPr>
+          <w:b/>
+        </w:rPr>
+        <w:t xml:space="preserve">, </w:t>
+      </w:r>
+      <w:proofErr w:type="spellStart"/>
+      <w:r>
+        <w:rPr>
+          <w:b/>
+        </w:rPr>
+        <w:t>dniDocente</w:t>
+      </w:r>
+      <w:proofErr w:type="spellEnd"/>
+      <w:r>
+        <w:rPr>
+          <w:b/>
+        </w:rPr>
+        <w:t>)</w:t>
+      </w:r>
+    </w:p>
+    <w:p>
+      <w:r>
+        <w:t>// verificar que exista la comisión y el docente</w:t>
       </w:r>
     </w:p>
     <w:p>
       <w:r>
         <w:lastRenderedPageBreak/>
-        <w:t>//Cada 20 alumnos se debe agregar un docente ejemplo de 1 a 20 alumnos solo se puede asig</w:t>
-      </w:r>
-      <w:r>
+        <w:t>//Cada 20 alumnos se debe agregar un docente ejemplo de 1 a 20 alumnos solo se puede asignar un docente, de 21 a 40 2 docentes</w:t>
+      </w:r>
+    </w:p>
+    <w:p/>
+    <w:p>
+      <w:pPr>
+        <w:rPr>
+          <w:b/>
+        </w:rPr>
+      </w:pPr>
+      <w:proofErr w:type="spellStart"/>
+      <w:r>
+        <w:rPr>
+          <w:b/>
+        </w:rPr>
+        <w:t>registrarNota</w:t>
+      </w:r>
+      <w:proofErr w:type="spellEnd"/>
+      <w:r>
+        <w:rPr>
+          <w:b/>
+        </w:rPr>
+        <w:t xml:space="preserve"> (</w:t>
+      </w:r>
+      <w:proofErr w:type="spellStart"/>
+      <w:r>
+        <w:rPr>
+          <w:b/>
+        </w:rPr>
+        <w:t>idComision</w:t>
+      </w:r>
+      <w:proofErr w:type="spellEnd"/>
+      <w:r>
+        <w:rPr>
+          <w:b/>
+        </w:rPr>
+        <w:t xml:space="preserve">, </w:t>
+      </w:r>
+      <w:proofErr w:type="spellStart"/>
+      <w:r>
+        <w:rPr>
+          <w:b/>
+        </w:rPr>
+        <w:t>id</w:t>
+      </w:r>
+      <w:r>
+        <w:rPr>
+          <w:b/>
+        </w:rPr>
+        <w:t>A</w:t>
+      </w:r>
+      <w:r>
+        <w:rPr>
+          <w:b/>
+        </w:rPr>
+        <w:t>lumno</w:t>
+      </w:r>
+      <w:proofErr w:type="spellEnd"/>
+      <w:r>
+        <w:rPr>
+          <w:b/>
+        </w:rPr>
+        <w:t xml:space="preserve">, </w:t>
+      </w:r>
+      <w:r>
+        <w:rPr>
+          <w:b/>
+        </w:rPr>
         <w:t>n</w:t>
       </w:r>
       <w:r>
-        <w:t>ar un docente, de 21 a 40 2 docentes</w:t>
+        <w:rPr>
+          <w:b/>
+        </w:rPr>
+        <w:t>ota)</w:t>
+      </w:r>
+    </w:p>
+    <w:p>
+      <w:r>
+        <w:t>// La nota debe estar entre 1 y 10</w:t>
+      </w:r>
+    </w:p>
+    <w:p>
+      <w:r>
+        <w:t>// No se puede asignar Una nota Mayor o igual a 7 si no están todas las correlativas aprobadas (Mayor o igual a 7)</w:t>
+      </w:r>
+    </w:p>
+    <w:p>
+      <w:r>
+        <w:t>//Las notas pueden ser de tipo 1erParc, 2doParc, Rec1Parcial, Rec2Parcial</w:t>
+      </w:r>
+      <w:r>
+        <w:t>, Final</w:t>
+      </w:r>
+    </w:p>
+    <w:p>
+      <w:r>
+        <w:t>//</w:t>
+      </w:r>
+      <w:r>
+        <w:t>no puede rendir 2 recuperatorios, es solo 1.</w:t>
+      </w:r>
+    </w:p>
+    <w:p>
+      <w:r>
+        <w:t>//para cargar la nota final, debe tener aprobadas las parciales</w:t>
+      </w:r>
+    </w:p>
+    <w:p>
+      <w:pPr>
+        <w:rPr>
+          <w:b/>
+        </w:rPr>
+      </w:pPr>
+    </w:p>
+    <w:p>
+      <w:pPr>
+        <w:rPr>
+          <w:b/>
+        </w:rPr>
+      </w:pPr>
+      <w:proofErr w:type="spellStart"/>
+      <w:r>
+        <w:rPr>
+          <w:b/>
+        </w:rPr>
+        <w:t>obtenerMateriasAprobadasParaUnAlumno</w:t>
+      </w:r>
+      <w:proofErr w:type="spellEnd"/>
+      <w:r>
+        <w:rPr>
+          <w:b/>
+        </w:rPr>
+        <w:t>(</w:t>
+      </w:r>
+      <w:proofErr w:type="spellStart"/>
+      <w:r>
+        <w:rPr>
+          <w:b/>
+        </w:rPr>
+        <w:t>idAlumno</w:t>
+      </w:r>
+      <w:proofErr w:type="spellEnd"/>
+      <w:r>
+        <w:rPr>
+          <w:b/>
+        </w:rPr>
+        <w:t>)</w:t>
+      </w:r>
+    </w:p>
+    <w:p>
+      <w:r>
+        <w:t>Debe devolver un arreglo de materias</w:t>
       </w:r>
     </w:p>
     <w:p/>
@@ -1022,98 +1301,101 @@
           <w:b/>
         </w:rPr>
       </w:pPr>
-      <w:r>
-        <w:rPr>
-          <w:b/>
-        </w:rPr>
-        <w:t>registrarNota (</w:t>
-      </w:r>
-      <w:r>
-        <w:rPr>
-          <w:b/>
-        </w:rPr>
-        <w:t>idComision</w:t>
-      </w:r>
-      <w:r>
-        <w:rPr>
-          <w:b/>
-        </w:rPr>
-        <w:t>, id</w:t>
-      </w:r>
-      <w:r>
-        <w:rPr>
-          <w:b/>
-        </w:rPr>
-        <w:t>A</w:t>
-      </w:r>
-      <w:r>
-        <w:rPr>
-          <w:b/>
-        </w:rPr>
-        <w:t xml:space="preserve">lumno, </w:t>
-      </w:r>
-      <w:r>
-        <w:rPr>
-          <w:b/>
-        </w:rPr>
-        <w:t>n</w:t>
-      </w:r>
-      <w:r>
-        <w:rPr>
-          <w:b/>
-        </w:rPr>
-        <w:t>ota)</w:t>
-      </w:r>
-    </w:p>
-    <w:p>
-      <w:r>
-        <w:t>// La nota debe estar entre 1 y 10</w:t>
-      </w:r>
-    </w:p>
-    <w:p>
-      <w:r>
-        <w:t>// No se puede asignar Una nota Mayor o igual a 7 si no están todas las correlativas aprobadas (Mayor o igual a 7)</w:t>
-      </w:r>
-    </w:p>
-    <w:p>
-      <w:r>
-        <w:t>//Las notas pueden ser de tipo 1erParc, 2doParc, Rec1Parcial, Rec2Parcial</w:t>
-      </w:r>
-      <w:r>
-        <w:t>, Final</w:t>
-      </w:r>
-    </w:p>
-    <w:p>
-      <w:r>
-        <w:t>//</w:t>
-      </w:r>
-      <w:r>
-        <w:t>no puede rendir 2 recuperatorios, es solo 1.</w:t>
-      </w:r>
-    </w:p>
-    <w:p>
-      <w:r>
-        <w:t>//para cargar la nota final, debe tener aprobadas las parciales</w:t>
-      </w:r>
-    </w:p>
-    <w:p>
-      <w:pPr>
-        <w:rPr>
-          <w:b/>
-        </w:rPr>
-      </w:pPr>
-    </w:p>
-    <w:p>
-      <w:pPr>
-        <w:rPr>
-          <w:b/>
-        </w:rPr>
-      </w:pPr>
-      <w:r>
-        <w:rPr>
-          <w:b/>
-        </w:rPr>
-        <w:t>obtenerMateriasAprobadasParaUnAlumno(idAlumno)</w:t>
+      <w:proofErr w:type="spellStart"/>
+      <w:r>
+        <w:rPr>
+          <w:b/>
+        </w:rPr>
+        <w:t>obtener</w:t>
+      </w:r>
+      <w:r>
+        <w:rPr>
+          <w:b/>
+        </w:rPr>
+        <w:t>Nota</w:t>
+      </w:r>
+      <w:proofErr w:type="spellEnd"/>
+      <w:r>
+        <w:rPr>
+          <w:b/>
+        </w:rPr>
+        <w:t>(</w:t>
+      </w:r>
+      <w:proofErr w:type="spellStart"/>
+      <w:r>
+        <w:rPr>
+          <w:b/>
+        </w:rPr>
+        <w:t>idAlumno</w:t>
+      </w:r>
+      <w:proofErr w:type="spellEnd"/>
+      <w:r>
+        <w:rPr>
+          <w:b/>
+        </w:rPr>
+        <w:t xml:space="preserve">, </w:t>
+      </w:r>
+      <w:proofErr w:type="spellStart"/>
+      <w:r>
+        <w:rPr>
+          <w:b/>
+        </w:rPr>
+        <w:t>idMateria</w:t>
+      </w:r>
+      <w:proofErr w:type="spellEnd"/>
+      <w:r>
+        <w:rPr>
+          <w:b/>
+        </w:rPr>
+        <w:t>)</w:t>
+      </w:r>
+    </w:p>
+    <w:p/>
+    <w:p>
+      <w:pPr>
+        <w:rPr>
+          <w:b/>
+        </w:rPr>
+      </w:pPr>
+      <w:proofErr w:type="spellStart"/>
+      <w:r>
+        <w:rPr>
+          <w:b/>
+        </w:rPr>
+        <w:t>obtenerMaterias</w:t>
+      </w:r>
+      <w:r>
+        <w:rPr>
+          <w:b/>
+        </w:rPr>
+        <w:t>QueFaltanCursarPara</w:t>
+      </w:r>
+      <w:r>
+        <w:rPr>
+          <w:b/>
+        </w:rPr>
+        <w:t>UnAlumno</w:t>
+      </w:r>
+      <w:proofErr w:type="spellEnd"/>
+      <w:r>
+        <w:rPr>
+          <w:b/>
+        </w:rPr>
+        <w:t>(</w:t>
+      </w:r>
+      <w:proofErr w:type="spellStart"/>
+      <w:r>
+        <w:rPr>
+          <w:b/>
+        </w:rPr>
+        <w:t>idAlumno</w:t>
+      </w:r>
+      <w:proofErr w:type="spellEnd"/>
+      <w:r>
+        <w:rPr>
+          <w:b/>
+        </w:rPr>
+        <w:t>)</w:t>
       </w:r>
     </w:p>
     <w:p>
@@ -1126,35 +1408,38 @@
       <w:pPr>
         <w:rPr>
           <w:b/>
-        </w:rPr>
-      </w:pPr>
-      <w:r>
-        <w:rPr>
-          <w:b/>
-        </w:rPr>
-        <w:t>obtener</w:t>
-      </w:r>
-      <w:r>
-        <w:rPr>
-          <w:b/>
-        </w:rPr>
-        <w:t>Nota</w:t>
-      </w:r>
-      <w:r>
-        <w:rPr>
-          <w:b/>
-        </w:rPr>
-        <w:t>(idAlumno</w:t>
-      </w:r>
-      <w:r>
-        <w:rPr>
-          <w:b/>
-        </w:rPr>
-        <w:t>, idMateria</w:t>
-      </w:r>
-      <w:r>
-        <w:rPr>
-          <w:b/>
+          <w:bCs/>
+        </w:rPr>
+      </w:pPr>
+      <w:proofErr w:type="spellStart"/>
+      <w:r>
+        <w:rPr>
+          <w:b/>
+          <w:bCs/>
+        </w:rPr>
+        <w:t>calcularPromedio</w:t>
+      </w:r>
+      <w:proofErr w:type="spellEnd"/>
+      <w:r>
+        <w:rPr>
+          <w:b/>
+          <w:bCs/>
+        </w:rPr>
+        <w:t>(</w:t>
+      </w:r>
+      <w:proofErr w:type="spellStart"/>
+      <w:r>
+        <w:rPr>
+          <w:b/>
+          <w:bCs/>
+        </w:rPr>
+        <w:t>idAlumno</w:t>
+      </w:r>
+      <w:proofErr w:type="spellEnd"/>
+      <w:r>
+        <w:rPr>
+          <w:b/>
+          <w:bCs/>
         </w:rPr>
         <w:t>)</w:t>
       </w:r>
@@ -1162,54 +1447,7 @@
     <w:p/>
     <w:p>
       <w:pPr>
-        <w:rPr>
-          <w:b/>
-        </w:rPr>
-      </w:pPr>
-      <w:r>
-        <w:rPr>
-          <w:b/>
-        </w:rPr>
-        <w:t>obtenerMaterias</w:t>
-      </w:r>
-      <w:r>
-        <w:rPr>
-          <w:b/>
-        </w:rPr>
-        <w:t>QueFaltanCursarPara</w:t>
-      </w:r>
-      <w:r>
-        <w:rPr>
-          <w:b/>
-        </w:rPr>
-        <w:t>UnAlumno(idAlumno)</w:t>
-      </w:r>
-    </w:p>
-    <w:p>
-      <w:r>
-        <w:t>Debe devolver un arreglo de materias</w:t>
-      </w:r>
-    </w:p>
-    <w:p/>
-    <w:p>
-      <w:pPr>
-        <w:rPr>
-          <w:b/>
-          <w:bCs/>
-        </w:rPr>
-      </w:pPr>
-      <w:r>
-        <w:rPr>
-          <w:b/>
-          <w:bCs/>
-        </w:rPr>
-        <w:t>calcularPromedio(idAlumno)</w:t>
-      </w:r>
-    </w:p>
-    <w:p/>
-    <w:p>
-      <w:pPr>
-        <w:pStyle w:val="Ttulo1"/>
+        <w:pStyle w:val="Heading1"/>
       </w:pPr>
       <w:r>
         <w:t>Instrucciones</w:t>
@@ -1217,7 +1455,7 @@
     </w:p>
     <w:p>
       <w:pPr>
-        <w:pStyle w:val="Prrafodelista"/>
+        <w:pStyle w:val="ListParagraph"/>
         <w:numPr>
           <w:ilvl w:val="0"/>
           <w:numId w:val="7"/>
@@ -1236,18 +1474,12 @@
         <w:rPr>
           <w:lang w:val="es-ES"/>
         </w:rPr>
-        <w:t xml:space="preserve">iseñar e implementar este sistema de gestión académica en </w:t>
-      </w:r>
-      <w:r>
-        <w:rPr>
-          <w:lang w:val="es-ES"/>
-        </w:rPr>
-        <w:t>el lenguaje Java</w:t>
-      </w:r>
-    </w:p>
-    <w:p>
-      <w:pPr>
-        <w:pStyle w:val="Prrafodelista"/>
+        <w:t>iseñar e implementar este sistema de gestión académica en el lenguaje Java</w:t>
+      </w:r>
+    </w:p>
+    <w:p>
+      <w:pPr>
+        <w:pStyle w:val="ListParagraph"/>
         <w:numPr>
           <w:ilvl w:val="0"/>
           <w:numId w:val="7"/>
@@ -1271,7 +1503,7 @@
     </w:p>
     <w:p>
       <w:pPr>
-        <w:pStyle w:val="Prrafodelista"/>
+        <w:pStyle w:val="ListParagraph"/>
         <w:numPr>
           <w:ilvl w:val="0"/>
           <w:numId w:val="7"/>
@@ -1301,7 +1533,7 @@
     </w:p>
     <w:p>
       <w:pPr>
-        <w:pStyle w:val="Prrafodelista"/>
+        <w:pStyle w:val="ListParagraph"/>
         <w:numPr>
           <w:ilvl w:val="0"/>
           <w:numId w:val="7"/>
@@ -1328,8 +1560,6 @@
         </w:rPr>
         <w:t>zar</w:t>
       </w:r>
-      <w:bookmarkStart w:id="4" w:name="_GoBack"/>
-      <w:bookmarkEnd w:id="4"/>
       <w:r>
         <w:rPr>
           <w:lang w:val="es-ES"/>
@@ -1339,7 +1569,7 @@
     </w:p>
     <w:p>
       <w:pPr>
-        <w:pStyle w:val="Prrafodelista"/>
+        <w:pStyle w:val="ListParagraph"/>
         <w:numPr>
           <w:ilvl w:val="0"/>
           <w:numId w:val="7"/>
@@ -1370,13 +1600,7 @@
         <w:rPr>
           <w:lang w:val="es-ES"/>
         </w:rPr>
-        <w:t xml:space="preserve"> un programa de prueba que demuestre el funcionamiento</w:t>
-      </w:r>
-      <w:r>
-        <w:rPr>
-          <w:lang w:val="es-ES"/>
-        </w:rPr>
-        <w:t>, asegurando que lo</w:t>
+        <w:t xml:space="preserve"> un programa de prueba que demuestre el funcionamiento, asegurando que lo</w:t>
       </w:r>
       <w:r>
         <w:rPr>
@@ -1400,7 +1624,7 @@
     </w:p>
     <w:p>
       <w:pPr>
-        <w:pStyle w:val="Ttulo1"/>
+        <w:pStyle w:val="Heading1"/>
       </w:pPr>
       <w:r>
         <w:t>Entrega</w:t>
@@ -1422,8 +1646,44 @@
         <w:rPr>
           <w:lang w:val="es-ES"/>
         </w:rPr>
-        <w:t xml:space="preserve"> en github, cada integrante debe crear su propia rama para trabajar, y la entrega final se hace en la rama master/main. Se debe adjuntar un link del repositorio por MiEL</w:t>
-      </w:r>
+        <w:t xml:space="preserve"> en </w:t>
+      </w:r>
+      <w:proofErr w:type="spellStart"/>
+      <w:r>
+        <w:rPr>
+          <w:lang w:val="es-ES"/>
+        </w:rPr>
+        <w:t>github</w:t>
+      </w:r>
+      <w:proofErr w:type="spellEnd"/>
+      <w:r>
+        <w:rPr>
+          <w:lang w:val="es-ES"/>
+        </w:rPr>
+        <w:t>, cada integrante debe crear su propia rama para trabajar, y la entrega final se hace en la rama master/</w:t>
+      </w:r>
+      <w:proofErr w:type="spellStart"/>
+      <w:r>
+        <w:rPr>
+          <w:lang w:val="es-ES"/>
+        </w:rPr>
+        <w:t>main</w:t>
+      </w:r>
+      <w:proofErr w:type="spellEnd"/>
+      <w:r>
+        <w:rPr>
+          <w:lang w:val="es-ES"/>
+        </w:rPr>
+        <w:t xml:space="preserve">. Se debe adjuntar un link del repositorio por </w:t>
+      </w:r>
+      <w:proofErr w:type="spellStart"/>
+      <w:r>
+        <w:rPr>
+          <w:lang w:val="es-ES"/>
+        </w:rPr>
+        <w:t>MiEL</w:t>
+      </w:r>
+      <w:proofErr w:type="spellEnd"/>
     </w:p>
     <w:p>
       <w:pPr>
@@ -1445,8 +1705,8 @@
       </w:r>
     </w:p>
     <w:sectPr>
-      <w:headerReference w:type="default" r:id="rId8"/>
-      <w:footerReference w:type="default" r:id="rId9"/>
+      <w:headerReference w:type="default" r:id="rId10"/>
+      <w:footerReference w:type="default" r:id="rId11"/>
       <w:pgSz w:w="11906" w:h="16838"/>
       <w:pgMar w:top="1417" w:right="1701" w:bottom="1417" w:left="1701" w:header="708" w:footer="708" w:gutter="0"/>
       <w:cols w:space="708"/>
@@ -1457,7 +1717,7 @@
 </file>
 
 <file path=word/endnotes.xml><?xml version="1.0" encoding="utf-8"?>
-<w:endnotes xmlns:wpc="http://schemas.microsoft.com/office/word/2010/wordprocessingCanvas" xmlns:cx="http://schemas.microsoft.com/office/drawing/2014/chartex" xmlns:cx1="http://schemas.microsoft.com/office/drawing/2015/9/8/chartex" xmlns:cx2="http://schemas.microsoft.com/office/drawing/2015/10/21/chartex" xmlns:cx3="http://schemas.microsoft.com/office/drawing/2016/5/9/chartex" xmlns:cx4="http://schemas.microsoft.com/office/drawing/2016/5/10/chartex" xmlns:cx5="http://schemas.microsoft.com/office/drawing/2016/5/11/chartex" xmlns:cx6="http://schemas.microsoft.com/office/drawing/2016/5/12/chartex" xmlns:cx7="http://schemas.microsoft.com/office/drawing/2016/5/13/chartex" xmlns:cx8="http://schemas.microsoft.com/office/drawing/2016/5/14/chartex" xmlns:mc="http://schemas.openxmlformats.org/markup-compatibility/2006" xmlns:aink="http://schemas.microsoft.com/office/drawing/2016/ink" xmlns:am3d="http://schemas.microsoft.com/office/drawing/2017/model3d" xmlns:o="urn:schemas-microsoft-com:office:office" xmlns:r="http://schemas.openxmlformats.org/officeDocument/2006/relationships" xmlns:m="http://schemas.openxmlformats.org/officeDocument/2006/math" xmlns:v="urn:schemas-microsoft-com:vml" xmlns:wp14="http://schemas.microsoft.com/office/word/2010/wordprocessingDrawing" xmlns:wp="http://schemas.openxmlformats.org/drawingml/2006/wordprocessingDrawing" xmlns:w10="urn:schemas-microsoft-com:office:word" xmlns:w="http://schemas.openxmlformats.org/wordprocessingml/2006/main" xmlns:w14="http://schemas.microsoft.com/office/word/2010/wordml" xmlns:w15="http://schemas.microsoft.com/office/word/2012/wordml" xmlns:w16cid="http://schemas.microsoft.com/office/word/2016/wordml/cid" xmlns:w16se="http://schemas.microsoft.com/office/word/2015/wordml/symex" xmlns:wpg="http://schemas.microsoft.com/office/word/2010/wordprocessingGroup" xmlns:wpi="http://schemas.microsoft.com/office/word/2010/wordprocessingInk" xmlns:wne="http://schemas.microsoft.com/office/word/2006/wordml" xmlns:wps="http://schemas.microsoft.com/office/word/2010/wordprocessingShape" mc:Ignorable="w14 w15 w16se w16cid wp14">
+<w:endnotes xmlns:wpc="http://schemas.microsoft.com/office/word/2010/wordprocessingCanvas" xmlns:cx="http://schemas.microsoft.com/office/drawing/2014/chartex" xmlns:cx1="http://schemas.microsoft.com/office/drawing/2015/9/8/chartex" xmlns:cx2="http://schemas.microsoft.com/office/drawing/2015/10/21/chartex" xmlns:cx3="http://schemas.microsoft.com/office/drawing/2016/5/9/chartex" xmlns:cx4="http://schemas.microsoft.com/office/drawing/2016/5/10/chartex" xmlns:cx5="http://schemas.microsoft.com/office/drawing/2016/5/11/chartex" xmlns:cx6="http://schemas.microsoft.com/office/drawing/2016/5/12/chartex" xmlns:cx7="http://schemas.microsoft.com/office/drawing/2016/5/13/chartex" xmlns:cx8="http://schemas.microsoft.com/office/drawing/2016/5/14/chartex" xmlns:mc="http://schemas.openxmlformats.org/markup-compatibility/2006" xmlns:aink="http://schemas.microsoft.com/office/drawing/2016/ink" xmlns:am3d="http://schemas.microsoft.com/office/drawing/2017/model3d" xmlns:o="urn:schemas-microsoft-com:office:office" xmlns:r="http://schemas.openxmlformats.org/officeDocument/2006/relationships" xmlns:m="http://schemas.openxmlformats.org/officeDocument/2006/math" xmlns:v="urn:schemas-microsoft-com:vml" xmlns:wp14="http://schemas.microsoft.com/office/word/2010/wordprocessingDrawing" xmlns:wp="http://schemas.openxmlformats.org/drawingml/2006/wordprocessingDrawing" xmlns:w10="urn:schemas-microsoft-com:office:word" xmlns:w="http://schemas.openxmlformats.org/wordprocessingml/2006/main" xmlns:w14="http://schemas.microsoft.com/office/word/2010/wordml" xmlns:w15="http://schemas.microsoft.com/office/word/2012/wordml" xmlns:w16cex="http://schemas.microsoft.com/office/word/2018/wordml/cex" xmlns:w16cid="http://schemas.microsoft.com/office/word/2016/wordml/cid" xmlns:w16="http://schemas.microsoft.com/office/word/2018/wordml" xmlns:w16sdtdh="http://schemas.microsoft.com/office/word/2020/wordml/sdtdatahash" xmlns:w16se="http://schemas.microsoft.com/office/word/2015/wordml/symex" xmlns:wpg="http://schemas.microsoft.com/office/word/2010/wordprocessingGroup" xmlns:wpi="http://schemas.microsoft.com/office/word/2010/wordprocessingInk" xmlns:wne="http://schemas.microsoft.com/office/word/2006/wordml" xmlns:wps="http://schemas.microsoft.com/office/word/2010/wordprocessingShape" mc:Ignorable="w14 w15 w16se w16cid w16 w16cex w16sdtdh wp14">
   <w:endnote w:type="separator" w:id="-1">
     <w:p>
       <w:pPr>
@@ -1482,7 +1742,7 @@
 </file>
 
 <file path=word/footer1.xml><?xml version="1.0" encoding="utf-8"?>
-<w:ftr xmlns:wpc="http://schemas.microsoft.com/office/word/2010/wordprocessingCanvas" xmlns:cx="http://schemas.microsoft.com/office/drawing/2014/chartex" xmlns:cx1="http://schemas.microsoft.com/office/drawing/2015/9/8/chartex" xmlns:cx2="http://schemas.microsoft.com/office/drawing/2015/10/21/chartex" xmlns:cx3="http://schemas.microsoft.com/office/drawing/2016/5/9/chartex" xmlns:cx4="http://schemas.microsoft.com/office/drawing/2016/5/10/chartex" xmlns:cx5="http://schemas.microsoft.com/office/drawing/2016/5/11/chartex" xmlns:cx6="http://schemas.microsoft.com/office/drawing/2016/5/12/chartex" xmlns:cx7="http://schemas.microsoft.com/office/drawing/2016/5/13/chartex" xmlns:cx8="http://schemas.microsoft.com/office/drawing/2016/5/14/chartex" xmlns:mc="http://schemas.openxmlformats.org/markup-compatibility/2006" xmlns:aink="http://schemas.microsoft.com/office/drawing/2016/ink" xmlns:am3d="http://schemas.microsoft.com/office/drawing/2017/model3d" xmlns:o="urn:schemas-microsoft-com:office:office" xmlns:r="http://schemas.openxmlformats.org/officeDocument/2006/relationships" xmlns:m="http://schemas.openxmlformats.org/officeDocument/2006/math" xmlns:v="urn:schemas-microsoft-com:vml" xmlns:wp14="http://schemas.microsoft.com/office/word/2010/wordprocessingDrawing" xmlns:wp="http://schemas.openxmlformats.org/drawingml/2006/wordprocessingDrawing" xmlns:w10="urn:schemas-microsoft-com:office:word" xmlns:w="http://schemas.openxmlformats.org/wordprocessingml/2006/main" xmlns:w14="http://schemas.microsoft.com/office/word/2010/wordml" xmlns:w15="http://schemas.microsoft.com/office/word/2012/wordml" xmlns:w16cid="http://schemas.microsoft.com/office/word/2016/wordml/cid" xmlns:w16se="http://schemas.microsoft.com/office/word/2015/wordml/symex" xmlns:wpg="http://schemas.microsoft.com/office/word/2010/wordprocessingGroup" xmlns:wpi="http://schemas.microsoft.com/office/word/2010/wordprocessingInk" xmlns:wne="http://schemas.microsoft.com/office/word/2006/wordml" xmlns:wps="http://schemas.microsoft.com/office/word/2010/wordprocessingShape" mc:Ignorable="w14 w15 w16se w16cid wp14">
+<w:ftr xmlns:wpc="http://schemas.microsoft.com/office/word/2010/wordprocessingCanvas" xmlns:cx="http://schemas.microsoft.com/office/drawing/2014/chartex" xmlns:cx1="http://schemas.microsoft.com/office/drawing/2015/9/8/chartex" xmlns:cx2="http://schemas.microsoft.com/office/drawing/2015/10/21/chartex" xmlns:cx3="http://schemas.microsoft.com/office/drawing/2016/5/9/chartex" xmlns:cx4="http://schemas.microsoft.com/office/drawing/2016/5/10/chartex" xmlns:cx5="http://schemas.microsoft.com/office/drawing/2016/5/11/chartex" xmlns:cx6="http://schemas.microsoft.com/office/drawing/2016/5/12/chartex" xmlns:cx7="http://schemas.microsoft.com/office/drawing/2016/5/13/chartex" xmlns:cx8="http://schemas.microsoft.com/office/drawing/2016/5/14/chartex" xmlns:mc="http://schemas.openxmlformats.org/markup-compatibility/2006" xmlns:aink="http://schemas.microsoft.com/office/drawing/2016/ink" xmlns:am3d="http://schemas.microsoft.com/office/drawing/2017/model3d" xmlns:o="urn:schemas-microsoft-com:office:office" xmlns:r="http://schemas.openxmlformats.org/officeDocument/2006/relationships" xmlns:m="http://schemas.openxmlformats.org/officeDocument/2006/math" xmlns:v="urn:schemas-microsoft-com:vml" xmlns:wp14="http://schemas.microsoft.com/office/word/2010/wordprocessingDrawing" xmlns:wp="http://schemas.openxmlformats.org/drawingml/2006/wordprocessingDrawing" xmlns:w10="urn:schemas-microsoft-com:office:word" xmlns:w="http://schemas.openxmlformats.org/wordprocessingml/2006/main" xmlns:w14="http://schemas.microsoft.com/office/word/2010/wordml" xmlns:w15="http://schemas.microsoft.com/office/word/2012/wordml" xmlns:w16cex="http://schemas.microsoft.com/office/word/2018/wordml/cex" xmlns:w16cid="http://schemas.microsoft.com/office/word/2016/wordml/cid" xmlns:w16="http://schemas.microsoft.com/office/word/2018/wordml" xmlns:w16sdtdh="http://schemas.microsoft.com/office/word/2020/wordml/sdtdatahash" xmlns:w16se="http://schemas.microsoft.com/office/word/2015/wordml/symex" xmlns:wpg="http://schemas.microsoft.com/office/word/2010/wordprocessingGroup" xmlns:wpi="http://schemas.microsoft.com/office/word/2010/wordprocessingInk" xmlns:wne="http://schemas.microsoft.com/office/word/2006/wordml" xmlns:wps="http://schemas.microsoft.com/office/word/2010/wordprocessingShape" mc:Ignorable="w14 w15 w16se w16cid w16 w16cex w16sdtdh wp14">
   <w:sdt>
     <w:sdtPr>
       <w:id w:val="-2040424259"/>
@@ -1499,7 +1759,7 @@
     <w:sdtContent>
       <w:p>
         <w:pPr>
-          <w:pStyle w:val="Piedepgina"/>
+          <w:pStyle w:val="Footer"/>
           <w:jc w:val="right"/>
         </w:pPr>
         <w:r>
@@ -1528,14 +1788,14 @@
   </w:sdt>
   <w:p>
     <w:pPr>
-      <w:pStyle w:val="Piedepgina"/>
+      <w:pStyle w:val="Footer"/>
     </w:pPr>
   </w:p>
 </w:ftr>
 </file>
 
 <file path=word/footnotes.xml><?xml version="1.0" encoding="utf-8"?>
-<w:footnotes xmlns:wpc="http://schemas.microsoft.com/office/word/2010/wordprocessingCanvas" xmlns:cx="http://schemas.microsoft.com/office/drawing/2014/chartex" xmlns:cx1="http://schemas.microsoft.com/office/drawing/2015/9/8/chartex" xmlns:cx2="http://schemas.microsoft.com/office/drawing/2015/10/21/chartex" xmlns:cx3="http://schemas.microsoft.com/office/drawing/2016/5/9/chartex" xmlns:cx4="http://schemas.microsoft.com/office/drawing/2016/5/10/chartex" xmlns:cx5="http://schemas.microsoft.com/office/drawing/2016/5/11/chartex" xmlns:cx6="http://schemas.microsoft.com/office/drawing/2016/5/12/chartex" xmlns:cx7="http://schemas.microsoft.com/office/drawing/2016/5/13/chartex" xmlns:cx8="http://schemas.microsoft.com/office/drawing/2016/5/14/chartex" xmlns:mc="http://schemas.openxmlformats.org/markup-compatibility/2006" xmlns:aink="http://schemas.microsoft.com/office/drawing/2016/ink" xmlns:am3d="http://schemas.microsoft.com/office/drawing/2017/model3d" xmlns:o="urn:schemas-microsoft-com:office:office" xmlns:r="http://schemas.openxmlformats.org/officeDocument/2006/relationships" xmlns:m="http://schemas.openxmlformats.org/officeDocument/2006/math" xmlns:v="urn:schemas-microsoft-com:vml" xmlns:wp14="http://schemas.microsoft.com/office/word/2010/wordprocessingDrawing" xmlns:wp="http://schemas.openxmlformats.org/drawingml/2006/wordprocessingDrawing" xmlns:w10="urn:schemas-microsoft-com:office:word" xmlns:w="http://schemas.openxmlformats.org/wordprocessingml/2006/main" xmlns:w14="http://schemas.microsoft.com/office/word/2010/wordml" xmlns:w15="http://schemas.microsoft.com/office/word/2012/wordml" xmlns:w16cid="http://schemas.microsoft.com/office/word/2016/wordml/cid" xmlns:w16se="http://schemas.microsoft.com/office/word/2015/wordml/symex" xmlns:wpg="http://schemas.microsoft.com/office/word/2010/wordprocessingGroup" xmlns:wpi="http://schemas.microsoft.com/office/word/2010/wordprocessingInk" xmlns:wne="http://schemas.microsoft.com/office/word/2006/wordml" xmlns:wps="http://schemas.microsoft.com/office/word/2010/wordprocessingShape" mc:Ignorable="w14 w15 w16se w16cid wp14">
+<w:footnotes xmlns:wpc="http://schemas.microsoft.com/office/word/2010/wordprocessingCanvas" xmlns:cx="http://schemas.microsoft.com/office/drawing/2014/chartex" xmlns:cx1="http://schemas.microsoft.com/office/drawing/2015/9/8/chartex" xmlns:cx2="http://schemas.microsoft.com/office/drawing/2015/10/21/chartex" xmlns:cx3="http://schemas.microsoft.com/office/drawing/2016/5/9/chartex" xmlns:cx4="http://schemas.microsoft.com/office/drawing/2016/5/10/chartex" xmlns:cx5="http://schemas.microsoft.com/office/drawing/2016/5/11/chartex" xmlns:cx6="http://schemas.microsoft.com/office/drawing/2016/5/12/chartex" xmlns:cx7="http://schemas.microsoft.com/office/drawing/2016/5/13/chartex" xmlns:cx8="http://schemas.microsoft.com/office/drawing/2016/5/14/chartex" xmlns:mc="http://schemas.openxmlformats.org/markup-compatibility/2006" xmlns:aink="http://schemas.microsoft.com/office/drawing/2016/ink" xmlns:am3d="http://schemas.microsoft.com/office/drawing/2017/model3d" xmlns:o="urn:schemas-microsoft-com:office:office" xmlns:r="http://schemas.openxmlformats.org/officeDocument/2006/relationships" xmlns:m="http://schemas.openxmlformats.org/officeDocument/2006/math" xmlns:v="urn:schemas-microsoft-com:vml" xmlns:wp14="http://schemas.microsoft.com/office/word/2010/wordprocessingDrawing" xmlns:wp="http://schemas.openxmlformats.org/drawingml/2006/wordprocessingDrawing" xmlns:w10="urn:schemas-microsoft-com:office:word" xmlns:w="http://schemas.openxmlformats.org/wordprocessingml/2006/main" xmlns:w14="http://schemas.microsoft.com/office/word/2010/wordml" xmlns:w15="http://schemas.microsoft.com/office/word/2012/wordml" xmlns:w16cex="http://schemas.microsoft.com/office/word/2018/wordml/cex" xmlns:w16cid="http://schemas.microsoft.com/office/word/2016/wordml/cid" xmlns:w16="http://schemas.microsoft.com/office/word/2018/wordml" xmlns:w16sdtdh="http://schemas.microsoft.com/office/word/2020/wordml/sdtdatahash" xmlns:w16se="http://schemas.microsoft.com/office/word/2015/wordml/symex" xmlns:wpg="http://schemas.microsoft.com/office/word/2010/wordprocessingGroup" xmlns:wpi="http://schemas.microsoft.com/office/word/2010/wordprocessingInk" xmlns:wne="http://schemas.microsoft.com/office/word/2006/wordml" xmlns:wps="http://schemas.microsoft.com/office/word/2010/wordprocessingShape" mc:Ignorable="w14 w15 w16se w16cid w16 w16cex w16sdtdh wp14">
   <w:footnote w:type="separator" w:id="-1">
     <w:p>
       <w:pPr>
@@ -1560,17 +1820,17 @@
 </file>
 
 <file path=word/header1.xml><?xml version="1.0" encoding="utf-8"?>
-<w:hdr xmlns:wpc="http://schemas.microsoft.com/office/word/2010/wordprocessingCanvas" xmlns:cx="http://schemas.microsoft.com/office/drawing/2014/chartex" xmlns:cx1="http://schemas.microsoft.com/office/drawing/2015/9/8/chartex" xmlns:cx2="http://schemas.microsoft.com/office/drawing/2015/10/21/chartex" xmlns:cx3="http://schemas.microsoft.com/office/drawing/2016/5/9/chartex" xmlns:cx4="http://schemas.microsoft.com/office/drawing/2016/5/10/chartex" xmlns:cx5="http://schemas.microsoft.com/office/drawing/2016/5/11/chartex" xmlns:cx6="http://schemas.microsoft.com/office/drawing/2016/5/12/chartex" xmlns:cx7="http://schemas.microsoft.com/office/drawing/2016/5/13/chartex" xmlns:cx8="http://schemas.microsoft.com/office/drawing/2016/5/14/chartex" xmlns:mc="http://schemas.openxmlformats.org/markup-compatibility/2006" xmlns:aink="http://schemas.microsoft.com/office/drawing/2016/ink" xmlns:am3d="http://schemas.microsoft.com/office/drawing/2017/model3d" xmlns:o="urn:schemas-microsoft-com:office:office" xmlns:r="http://schemas.openxmlformats.org/officeDocument/2006/relationships" xmlns:m="http://schemas.openxmlformats.org/officeDocument/2006/math" xmlns:v="urn:schemas-microsoft-com:vml" xmlns:wp14="http://schemas.microsoft.com/office/word/2010/wordprocessingDrawing" xmlns:wp="http://schemas.openxmlformats.org/drawingml/2006/wordprocessingDrawing" xmlns:w10="urn:schemas-microsoft-com:office:word" xmlns:w="http://schemas.openxmlformats.org/wordprocessingml/2006/main" xmlns:w14="http://schemas.microsoft.com/office/word/2010/wordml" xmlns:w15="http://schemas.microsoft.com/office/word/2012/wordml" xmlns:w16cid="http://schemas.microsoft.com/office/word/2016/wordml/cid" xmlns:w16se="http://schemas.microsoft.com/office/word/2015/wordml/symex" xmlns:wpg="http://schemas.microsoft.com/office/word/2010/wordprocessingGroup" xmlns:wpi="http://schemas.microsoft.com/office/word/2010/wordprocessingInk" xmlns:wne="http://schemas.microsoft.com/office/word/2006/wordml" xmlns:wps="http://schemas.microsoft.com/office/word/2010/wordprocessingShape" mc:Ignorable="w14 w15 w16se w16cid wp14">
+<w:hdr xmlns:wpc="http://schemas.microsoft.com/office/word/2010/wordprocessingCanvas" xmlns:cx="http://schemas.microsoft.com/office/drawing/2014/chartex" xmlns:cx1="http://schemas.microsoft.com/office/drawing/2015/9/8/chartex" xmlns:cx2="http://schemas.microsoft.com/office/drawing/2015/10/21/chartex" xmlns:cx3="http://schemas.microsoft.com/office/drawing/2016/5/9/chartex" xmlns:cx4="http://schemas.microsoft.com/office/drawing/2016/5/10/chartex" xmlns:cx5="http://schemas.microsoft.com/office/drawing/2016/5/11/chartex" xmlns:cx6="http://schemas.microsoft.com/office/drawing/2016/5/12/chartex" xmlns:cx7="http://schemas.microsoft.com/office/drawing/2016/5/13/chartex" xmlns:cx8="http://schemas.microsoft.com/office/drawing/2016/5/14/chartex" xmlns:mc="http://schemas.openxmlformats.org/markup-compatibility/2006" xmlns:aink="http://schemas.microsoft.com/office/drawing/2016/ink" xmlns:am3d="http://schemas.microsoft.com/office/drawing/2017/model3d" xmlns:o="urn:schemas-microsoft-com:office:office" xmlns:r="http://schemas.openxmlformats.org/officeDocument/2006/relationships" xmlns:m="http://schemas.openxmlformats.org/officeDocument/2006/math" xmlns:v="urn:schemas-microsoft-com:vml" xmlns:wp14="http://schemas.microsoft.com/office/word/2010/wordprocessingDrawing" xmlns:wp="http://schemas.openxmlformats.org/drawingml/2006/wordprocessingDrawing" xmlns:w10="urn:schemas-microsoft-com:office:word" xmlns:w="http://schemas.openxmlformats.org/wordprocessingml/2006/main" xmlns:w14="http://schemas.microsoft.com/office/word/2010/wordml" xmlns:w15="http://schemas.microsoft.com/office/word/2012/wordml" xmlns:w16cex="http://schemas.microsoft.com/office/word/2018/wordml/cex" xmlns:w16cid="http://schemas.microsoft.com/office/word/2016/wordml/cid" xmlns:w16="http://schemas.microsoft.com/office/word/2018/wordml" xmlns:w16sdtdh="http://schemas.microsoft.com/office/word/2020/wordml/sdtdatahash" xmlns:w16se="http://schemas.microsoft.com/office/word/2015/wordml/symex" xmlns:wpg="http://schemas.microsoft.com/office/word/2010/wordprocessingGroup" xmlns:wpi="http://schemas.microsoft.com/office/word/2010/wordprocessingInk" xmlns:wne="http://schemas.microsoft.com/office/word/2006/wordml" xmlns:wps="http://schemas.microsoft.com/office/word/2010/wordprocessingShape" mc:Ignorable="w14 w15 w16se w16cid w16 w16cex w16sdtdh wp14">
   <w:p>
     <w:pPr>
-      <w:pStyle w:val="Encabezado"/>
+      <w:pStyle w:val="Header"/>
     </w:pPr>
     <w:r>
       <w:rPr>
         <w:noProof/>
       </w:rPr>
       <w:drawing>
-        <wp:anchor distT="0" distB="0" distL="114935" distR="114935" simplePos="0" relativeHeight="251658240" behindDoc="0" locked="0" layoutInCell="1" allowOverlap="1">
+        <wp:anchor distT="0" distB="0" distL="114935" distR="114935" simplePos="0" relativeHeight="251658240" behindDoc="0" locked="0" layoutInCell="1" allowOverlap="1" wp14:anchorId="1808BA8B" wp14:editId="21E924D7">
           <wp:simplePos x="0" y="0"/>
           <wp:positionH relativeFrom="margin">
             <wp:posOffset>-121285</wp:posOffset>
@@ -1657,14 +1917,14 @@
   </w:p>
   <w:p>
     <w:pPr>
-      <w:pStyle w:val="Encabezado"/>
+      <w:pStyle w:val="Header"/>
     </w:pPr>
   </w:p>
 </w:hdr>
 </file>
 
 <file path=word/numbering.xml><?xml version="1.0" encoding="utf-8"?>
-<w:numbering xmlns:wpc="http://schemas.microsoft.com/office/word/2010/wordprocessingCanvas" xmlns:cx="http://schemas.microsoft.com/office/drawing/2014/chartex" xmlns:cx1="http://schemas.microsoft.com/office/drawing/2015/9/8/chartex" xmlns:cx2="http://schemas.microsoft.com/office/drawing/2015/10/21/chartex" xmlns:cx3="http://schemas.microsoft.com/office/drawing/2016/5/9/chartex" xmlns:cx4="http://schemas.microsoft.com/office/drawing/2016/5/10/chartex" xmlns:cx5="http://schemas.microsoft.com/office/drawing/2016/5/11/chartex" xmlns:cx6="http://schemas.microsoft.com/office/drawing/2016/5/12/chartex" xmlns:cx7="http://schemas.microsoft.com/office/drawing/2016/5/13/chartex" xmlns:cx8="http://schemas.microsoft.com/office/drawing/2016/5/14/chartex" xmlns:mc="http://schemas.openxmlformats.org/markup-compatibility/2006" xmlns:aink="http://schemas.microsoft.com/office/drawing/2016/ink" xmlns:am3d="http://schemas.microsoft.com/office/drawing/2017/model3d" xmlns:o="urn:schemas-microsoft-com:office:office" xmlns:r="http://schemas.openxmlformats.org/officeDocument/2006/relationships" xmlns:m="http://schemas.openxmlformats.org/officeDocument/2006/math" xmlns:v="urn:schemas-microsoft-com:vml" xmlns:wp14="http://schemas.microsoft.com/office/word/2010/wordprocessingDrawing" xmlns:wp="http://schemas.openxmlformats.org/drawingml/2006/wordprocessingDrawing" xmlns:w10="urn:schemas-microsoft-com:office:word" xmlns:w="http://schemas.openxmlformats.org/wordprocessingml/2006/main" xmlns:w14="http://schemas.microsoft.com/office/word/2010/wordml" xmlns:w15="http://schemas.microsoft.com/office/word/2012/wordml" xmlns:w16cid="http://schemas.microsoft.com/office/word/2016/wordml/cid" xmlns:w16se="http://schemas.microsoft.com/office/word/2015/wordml/symex" xmlns:wpg="http://schemas.microsoft.com/office/word/2010/wordprocessingGroup" xmlns:wpi="http://schemas.microsoft.com/office/word/2010/wordprocessingInk" xmlns:wne="http://schemas.microsoft.com/office/word/2006/wordml" xmlns:wps="http://schemas.microsoft.com/office/word/2010/wordprocessingShape" mc:Ignorable="w14 w15 w16se w16cid wp14">
+<w:numbering xmlns:wpc="http://schemas.microsoft.com/office/word/2010/wordprocessingCanvas" xmlns:cx="http://schemas.microsoft.com/office/drawing/2014/chartex" xmlns:cx1="http://schemas.microsoft.com/office/drawing/2015/9/8/chartex" xmlns:cx2="http://schemas.microsoft.com/office/drawing/2015/10/21/chartex" xmlns:cx3="http://schemas.microsoft.com/office/drawing/2016/5/9/chartex" xmlns:cx4="http://schemas.microsoft.com/office/drawing/2016/5/10/chartex" xmlns:cx5="http://schemas.microsoft.com/office/drawing/2016/5/11/chartex" xmlns:cx6="http://schemas.microsoft.com/office/drawing/2016/5/12/chartex" xmlns:cx7="http://schemas.microsoft.com/office/drawing/2016/5/13/chartex" xmlns:cx8="http://schemas.microsoft.com/office/drawing/2016/5/14/chartex" xmlns:mc="http://schemas.openxmlformats.org/markup-compatibility/2006" xmlns:aink="http://schemas.microsoft.com/office/drawing/2016/ink" xmlns:am3d="http://schemas.microsoft.com/office/drawing/2017/model3d" xmlns:o="urn:schemas-microsoft-com:office:office" xmlns:r="http://schemas.openxmlformats.org/officeDocument/2006/relationships" xmlns:m="http://schemas.openxmlformats.org/officeDocument/2006/math" xmlns:v="urn:schemas-microsoft-com:vml" xmlns:wp14="http://schemas.microsoft.com/office/word/2010/wordprocessingDrawing" xmlns:wp="http://schemas.openxmlformats.org/drawingml/2006/wordprocessingDrawing" xmlns:w10="urn:schemas-microsoft-com:office:word" xmlns:w="http://schemas.openxmlformats.org/wordprocessingml/2006/main" xmlns:w14="http://schemas.microsoft.com/office/word/2010/wordml" xmlns:w15="http://schemas.microsoft.com/office/word/2012/wordml" xmlns:w16cex="http://schemas.microsoft.com/office/word/2018/wordml/cex" xmlns:w16cid="http://schemas.microsoft.com/office/word/2016/wordml/cid" xmlns:w16="http://schemas.microsoft.com/office/word/2018/wordml" xmlns:w16sdtdh="http://schemas.microsoft.com/office/word/2020/wordml/sdtdatahash" xmlns:w16se="http://schemas.microsoft.com/office/word/2015/wordml/symex" xmlns:wpg="http://schemas.microsoft.com/office/word/2010/wordprocessingGroup" xmlns:wpi="http://schemas.microsoft.com/office/word/2010/wordprocessingInk" xmlns:wne="http://schemas.microsoft.com/office/word/2006/wordml" xmlns:wps="http://schemas.microsoft.com/office/word/2010/wordprocessingShape" mc:Ignorable="w14 w15 w16se w16cid w16 w16cex w16sdtdh wp14">
   <w:abstractNum w:abstractNumId="0" w15:restartNumberingAfterBreak="0">
     <w:nsid w:val="1A706DEA"/>
     <w:multiLevelType w:val="hybridMultilevel"/>
@@ -2348,7 +2608,7 @@
 </file>
 
 <file path=word/styles.xml><?xml version="1.0" encoding="utf-8"?>
-<w:styles xmlns:mc="http://schemas.openxmlformats.org/markup-compatibility/2006" xmlns:r="http://schemas.openxmlformats.org/officeDocument/2006/relationships" xmlns:w="http://schemas.openxmlformats.org/wordprocessingml/2006/main" xmlns:w14="http://schemas.microsoft.com/office/word/2010/wordml" xmlns:w15="http://schemas.microsoft.com/office/word/2012/wordml" xmlns:w16cid="http://schemas.microsoft.com/office/word/2016/wordml/cid" xmlns:w16se="http://schemas.microsoft.com/office/word/2015/wordml/symex" mc:Ignorable="w14 w15 w16se w16cid">
+<w:styles xmlns:mc="http://schemas.openxmlformats.org/markup-compatibility/2006" xmlns:r="http://schemas.openxmlformats.org/officeDocument/2006/relationships" xmlns:w="http://schemas.openxmlformats.org/wordprocessingml/2006/main" xmlns:w14="http://schemas.microsoft.com/office/word/2010/wordml" xmlns:w15="http://schemas.microsoft.com/office/word/2012/wordml" xmlns:w16cex="http://schemas.microsoft.com/office/word/2018/wordml/cex" xmlns:w16cid="http://schemas.microsoft.com/office/word/2016/wordml/cid" xmlns:w16="http://schemas.microsoft.com/office/word/2018/wordml" xmlns:w16sdtdh="http://schemas.microsoft.com/office/word/2020/wordml/sdtdatahash" xmlns:w16se="http://schemas.microsoft.com/office/word/2015/wordml/symex" mc:Ignorable="w14 w15 w16se w16cid w16 w16cex w16sdtdh">
   <w:docDefaults>
     <w:rPrDefault>
       <w:rPr>
@@ -2364,7 +2624,7 @@
       </w:pPr>
     </w:pPrDefault>
   </w:docDefaults>
-  <w:latentStyles w:defLockedState="0" w:defUIPriority="99" w:defSemiHidden="0" w:defUnhideWhenUsed="0" w:defQFormat="0" w:count="377">
+  <w:latentStyles w:defLockedState="0" w:defUIPriority="99" w:defSemiHidden="0" w:defUnhideWhenUsed="0" w:defQFormat="0" w:count="376">
     <w:lsdException w:name="Normal" w:uiPriority="0" w:qFormat="1"/>
     <w:lsdException w:name="heading 1" w:uiPriority="9" w:qFormat="1"/>
     <w:lsdException w:name="heading 2" w:semiHidden="1" w:uiPriority="9" w:unhideWhenUsed="1" w:qFormat="1"/>
@@ -2741,17 +3001,16 @@
     <w:lsdException w:name="Hashtag" w:semiHidden="1" w:unhideWhenUsed="1"/>
     <w:lsdException w:name="Unresolved Mention" w:semiHidden="1" w:unhideWhenUsed="1"/>
     <w:lsdException w:name="Smart Link" w:semiHidden="1" w:unhideWhenUsed="1"/>
-    <w:lsdException w:name="Smart Link Error" w:semiHidden="1" w:unhideWhenUsed="1"/>
   </w:latentStyles>
   <w:style w:type="paragraph" w:default="1" w:styleId="Normal">
     <w:name w:val="Normal"/>
     <w:qFormat/>
   </w:style>
-  <w:style w:type="paragraph" w:styleId="Ttulo1">
+  <w:style w:type="paragraph" w:styleId="Heading1">
     <w:name w:val="heading 1"/>
     <w:basedOn w:val="Normal"/>
     <w:next w:val="Normal"/>
-    <w:link w:val="Ttulo1Car"/>
+    <w:link w:val="Heading1Char"/>
     <w:uiPriority w:val="9"/>
     <w:qFormat/>
     <w:rsid w:val="00512F70"/>
@@ -2768,11 +3027,11 @@
       <w:szCs w:val="32"/>
     </w:rPr>
   </w:style>
-  <w:style w:type="paragraph" w:styleId="Ttulo2">
+  <w:style w:type="paragraph" w:styleId="Heading2">
     <w:name w:val="heading 2"/>
     <w:basedOn w:val="Normal"/>
     <w:next w:val="Normal"/>
-    <w:link w:val="Ttulo2Car"/>
+    <w:link w:val="Heading2Char"/>
     <w:uiPriority w:val="9"/>
     <w:unhideWhenUsed/>
     <w:qFormat/>
@@ -2790,12 +3049,13 @@
       <w:szCs w:val="26"/>
     </w:rPr>
   </w:style>
-  <w:style w:type="character" w:default="1" w:styleId="Fuentedeprrafopredeter">
+  <w:style w:type="character" w:default="1" w:styleId="DefaultParagraphFont">
     <w:name w:val="Default Paragraph Font"/>
     <w:uiPriority w:val="1"/>
+    <w:semiHidden/>
     <w:unhideWhenUsed/>
   </w:style>
-  <w:style w:type="table" w:default="1" w:styleId="Tablanormal">
+  <w:style w:type="table" w:default="1" w:styleId="TableNormal">
     <w:name w:val="Normal Table"/>
     <w:uiPriority w:val="99"/>
     <w:semiHidden/>
@@ -2810,16 +3070,16 @@
       </w:tblCellMar>
     </w:tblPr>
   </w:style>
-  <w:style w:type="numbering" w:default="1" w:styleId="Sinlista">
+  <w:style w:type="numbering" w:default="1" w:styleId="NoList">
     <w:name w:val="No List"/>
     <w:uiPriority w:val="99"/>
     <w:semiHidden/>
     <w:unhideWhenUsed/>
   </w:style>
-  <w:style w:type="paragraph" w:styleId="Prrafodelista">
+  <w:style w:type="paragraph" w:styleId="ListParagraph">
     <w:name w:val="List Paragraph"/>
     <w:basedOn w:val="Normal"/>
-    <w:link w:val="PrrafodelistaCar"/>
+    <w:link w:val="ListParagraphChar"/>
     <w:uiPriority w:val="34"/>
     <w:qFormat/>
     <w:rsid w:val="00E7581F"/>
@@ -2834,9 +3094,9 @@
       <w:lang w:val="en-US" w:eastAsia="es-ES"/>
     </w:rPr>
   </w:style>
-  <w:style w:type="character" w:customStyle="1" w:styleId="PrrafodelistaCar">
-    <w:name w:val="Párrafo de lista Car"/>
-    <w:link w:val="Prrafodelista"/>
+  <w:style w:type="character" w:customStyle="1" w:styleId="ListParagraphChar">
+    <w:name w:val="List Paragraph Char"/>
+    <w:link w:val="ListParagraph"/>
     <w:uiPriority w:val="34"/>
     <w:rsid w:val="00E7581F"/>
     <w:rPr>
@@ -2846,10 +3106,10 @@
       <w:lang w:val="en-US" w:eastAsia="es-ES"/>
     </w:rPr>
   </w:style>
-  <w:style w:type="paragraph" w:styleId="Encabezado">
+  <w:style w:type="paragraph" w:styleId="Header">
     <w:name w:val="header"/>
     <w:basedOn w:val="Normal"/>
-    <w:link w:val="EncabezadoCar"/>
+    <w:link w:val="HeaderChar"/>
     <w:uiPriority w:val="99"/>
     <w:unhideWhenUsed/>
     <w:rsid w:val="00512F70"/>
@@ -2861,17 +3121,17 @@
       <w:spacing w:after="0" w:line="240" w:lineRule="auto"/>
     </w:pPr>
   </w:style>
-  <w:style w:type="character" w:customStyle="1" w:styleId="EncabezadoCar">
-    <w:name w:val="Encabezado Car"/>
-    <w:basedOn w:val="Fuentedeprrafopredeter"/>
-    <w:link w:val="Encabezado"/>
+  <w:style w:type="character" w:customStyle="1" w:styleId="HeaderChar">
+    <w:name w:val="Header Char"/>
+    <w:basedOn w:val="DefaultParagraphFont"/>
+    <w:link w:val="Header"/>
     <w:uiPriority w:val="99"/>
     <w:rsid w:val="00512F70"/>
   </w:style>
-  <w:style w:type="paragraph" w:styleId="Piedepgina">
+  <w:style w:type="paragraph" w:styleId="Footer">
     <w:name w:val="footer"/>
     <w:basedOn w:val="Normal"/>
-    <w:link w:val="PiedepginaCar"/>
+    <w:link w:val="FooterChar"/>
     <w:uiPriority w:val="99"/>
     <w:unhideWhenUsed/>
     <w:rsid w:val="00512F70"/>
@@ -2883,17 +3143,17 @@
       <w:spacing w:after="0" w:line="240" w:lineRule="auto"/>
     </w:pPr>
   </w:style>
-  <w:style w:type="character" w:customStyle="1" w:styleId="PiedepginaCar">
-    <w:name w:val="Pie de página Car"/>
-    <w:basedOn w:val="Fuentedeprrafopredeter"/>
-    <w:link w:val="Piedepgina"/>
+  <w:style w:type="character" w:customStyle="1" w:styleId="FooterChar">
+    <w:name w:val="Footer Char"/>
+    <w:basedOn w:val="DefaultParagraphFont"/>
+    <w:link w:val="Footer"/>
     <w:uiPriority w:val="99"/>
     <w:rsid w:val="00512F70"/>
   </w:style>
-  <w:style w:type="character" w:customStyle="1" w:styleId="Ttulo1Car">
-    <w:name w:val="Título 1 Car"/>
-    <w:basedOn w:val="Fuentedeprrafopredeter"/>
-    <w:link w:val="Ttulo1"/>
+  <w:style w:type="character" w:customStyle="1" w:styleId="Heading1Char">
+    <w:name w:val="Heading 1 Char"/>
+    <w:basedOn w:val="DefaultParagraphFont"/>
+    <w:link w:val="Heading1"/>
     <w:uiPriority w:val="9"/>
     <w:rsid w:val="00512F70"/>
     <w:rPr>
@@ -2903,10 +3163,10 @@
       <w:szCs w:val="32"/>
     </w:rPr>
   </w:style>
-  <w:style w:type="character" w:customStyle="1" w:styleId="Ttulo2Car">
-    <w:name w:val="Título 2 Car"/>
-    <w:basedOn w:val="Fuentedeprrafopredeter"/>
-    <w:link w:val="Ttulo2"/>
+  <w:style w:type="character" w:customStyle="1" w:styleId="Heading2Char">
+    <w:name w:val="Heading 2 Char"/>
+    <w:basedOn w:val="DefaultParagraphFont"/>
+    <w:link w:val="Heading2"/>
     <w:uiPriority w:val="9"/>
     <w:rsid w:val="00512F70"/>
     <w:rPr>
@@ -2916,9 +3176,9 @@
       <w:szCs w:val="26"/>
     </w:rPr>
   </w:style>
-  <w:style w:type="paragraph" w:styleId="TtuloTDC">
+  <w:style w:type="paragraph" w:styleId="TOCHeading">
     <w:name w:val="TOC Heading"/>
-    <w:basedOn w:val="Ttulo1"/>
+    <w:basedOn w:val="Heading1"/>
     <w:next w:val="Normal"/>
     <w:uiPriority w:val="39"/>
     <w:unhideWhenUsed/>
@@ -2931,7 +3191,7 @@
       <w:lang w:val="en-US"/>
     </w:rPr>
   </w:style>
-  <w:style w:type="paragraph" w:styleId="TDC1">
+  <w:style w:type="paragraph" w:styleId="TOC1">
     <w:name w:val="toc 1"/>
     <w:basedOn w:val="Normal"/>
     <w:next w:val="Normal"/>
@@ -2943,7 +3203,7 @@
       <w:spacing w:after="100"/>
     </w:pPr>
   </w:style>
-  <w:style w:type="paragraph" w:styleId="TDC2">
+  <w:style w:type="paragraph" w:styleId="TOC2">
     <w:name w:val="toc 2"/>
     <w:basedOn w:val="Normal"/>
     <w:next w:val="Normal"/>
@@ -2956,9 +3216,9 @@
       <w:ind w:left="220"/>
     </w:pPr>
   </w:style>
-  <w:style w:type="character" w:styleId="Hipervnculo">
+  <w:style w:type="character" w:styleId="Hyperlink">
     <w:name w:val="Hyperlink"/>
-    <w:basedOn w:val="Fuentedeprrafopredeter"/>
+    <w:basedOn w:val="DefaultParagraphFont"/>
     <w:uiPriority w:val="99"/>
     <w:unhideWhenUsed/>
     <w:rsid w:val="003118D0"/>
@@ -2967,11 +3227,11 @@
       <w:u w:val="single"/>
     </w:rPr>
   </w:style>
-  <w:style w:type="paragraph" w:styleId="Ttulo">
+  <w:style w:type="paragraph" w:styleId="Title">
     <w:name w:val="Title"/>
     <w:basedOn w:val="Normal"/>
     <w:next w:val="Normal"/>
-    <w:link w:val="TtuloCar"/>
+    <w:link w:val="TitleChar"/>
     <w:uiPriority w:val="10"/>
     <w:qFormat/>
     <w:rsid w:val="003118D0"/>
@@ -2987,10 +3247,10 @@
       <w:szCs w:val="56"/>
     </w:rPr>
   </w:style>
-  <w:style w:type="character" w:customStyle="1" w:styleId="TtuloCar">
-    <w:name w:val="Título Car"/>
-    <w:basedOn w:val="Fuentedeprrafopredeter"/>
-    <w:link w:val="Ttulo"/>
+  <w:style w:type="character" w:customStyle="1" w:styleId="TitleChar">
+    <w:name w:val="Title Char"/>
+    <w:basedOn w:val="DefaultParagraphFont"/>
+    <w:link w:val="Title"/>
     <w:uiPriority w:val="10"/>
     <w:rsid w:val="003118D0"/>
     <w:rPr>
@@ -3001,11 +3261,11 @@
       <w:szCs w:val="56"/>
     </w:rPr>
   </w:style>
-  <w:style w:type="paragraph" w:styleId="Subttulo">
+  <w:style w:type="paragraph" w:styleId="Subtitle">
     <w:name w:val="Subtitle"/>
     <w:basedOn w:val="Normal"/>
     <w:next w:val="Normal"/>
-    <w:link w:val="SubttuloCar"/>
+    <w:link w:val="SubtitleChar"/>
     <w:uiPriority w:val="11"/>
     <w:qFormat/>
     <w:rsid w:val="003118D0"/>
@@ -3020,10 +3280,10 @@
       <w:spacing w:val="15"/>
     </w:rPr>
   </w:style>
-  <w:style w:type="character" w:customStyle="1" w:styleId="SubttuloCar">
-    <w:name w:val="Subtítulo Car"/>
-    <w:basedOn w:val="Fuentedeprrafopredeter"/>
-    <w:link w:val="Subttulo"/>
+  <w:style w:type="character" w:customStyle="1" w:styleId="SubtitleChar">
+    <w:name w:val="Subtitle Char"/>
+    <w:basedOn w:val="DefaultParagraphFont"/>
+    <w:link w:val="Subtitle"/>
     <w:uiPriority w:val="11"/>
     <w:rsid w:val="003118D0"/>
     <w:rPr>
@@ -3032,9 +3292,9 @@
       <w:spacing w:val="15"/>
     </w:rPr>
   </w:style>
-  <w:style w:type="table" w:styleId="Tablaconcuadrcula">
+  <w:style w:type="table" w:styleId="TableGrid">
     <w:name w:val="Table Grid"/>
-    <w:basedOn w:val="Tablanormal"/>
+    <w:basedOn w:val="TableNormal"/>
     <w:uiPriority w:val="39"/>
     <w:rsid w:val="00784CAA"/>
     <w:pPr>
@@ -3316,7 +3576,12 @@
 </file>
 
 <file path=customXml/item1.xml><?xml version="1.0" encoding="utf-8"?>
-<b:Sources xmlns:b="http://schemas.openxmlformats.org/officeDocument/2006/bibliography" xmlns="http://schemas.openxmlformats.org/officeDocument/2006/bibliography" SelectedStyle="\APASixthEditionOfficeOnline.xsl" StyleName="APA" Version="6"/>
+<?mso-contentType ?>
+<FormTemplates xmlns="http://schemas.microsoft.com/sharepoint/v3/contenttype/forms">
+  <Display>DocumentLibraryForm</Display>
+  <Edit>DocumentLibraryForm</Edit>
+  <New>DocumentLibraryForm</New>
+</FormTemplates>
 </file>
 
 <file path=customXml/item2.xml><?xml version="1.0" encoding="utf-8"?>
@@ -3549,26 +3814,35 @@
 </file>
 
 <file path=customXml/item3.xml><?xml version="1.0" encoding="utf-8"?>
-<?mso-contentType ?>
-<FormTemplates xmlns="http://schemas.microsoft.com/sharepoint/v3/contenttype/forms">
-  <Display>DocumentLibraryForm</Display>
-  <Edit>DocumentLibraryForm</Edit>
-  <New>DocumentLibraryForm</New>
-</FormTemplates>
+<b:Sources xmlns:b="http://schemas.openxmlformats.org/officeDocument/2006/bibliography" xmlns="http://schemas.openxmlformats.org/officeDocument/2006/bibliography" SelectedStyle="\APASixthEditionOfficeOnline.xsl" StyleName="APA" Version="6"/>
 </file>
 
 <file path=customXml/itemProps1.xml><?xml version="1.0" encoding="utf-8"?>
-<ds:datastoreItem xmlns:ds="http://schemas.openxmlformats.org/officeDocument/2006/customXml" ds:itemID="{76CCAD82-6730-4E56-8C6F-B6B4B2B4384D}">
+<ds:datastoreItem xmlns:ds="http://schemas.openxmlformats.org/officeDocument/2006/customXml" ds:itemID="{B6B40346-1A2C-403A-BDF2-D9FEF5AFEFF1}">
   <ds:schemaRefs>
-    <ds:schemaRef ds:uri="http://schemas.openxmlformats.org/officeDocument/2006/bibliography"/>
+    <ds:schemaRef ds:uri="http://schemas.microsoft.com/sharepoint/v3/contenttype/forms"/>
   </ds:schemaRefs>
 </ds:datastoreItem>
 </file>
 
 <file path=customXml/itemProps2.xml><?xml version="1.0" encoding="utf-8"?>
-<ds:datastoreItem xmlns:ds="http://schemas.openxmlformats.org/officeDocument/2006/customXml" ds:itemID="{EF3BAEFC-5237-470F-9C29-79F6387E080A}"/>
+<ds:datastoreItem xmlns:ds="http://schemas.openxmlformats.org/officeDocument/2006/customXml" ds:itemID="{EF3BAEFC-5237-470F-9C29-79F6387E080A}">
+  <ds:schemaRefs>
+    <ds:schemaRef ds:uri="http://schemas.microsoft.com/office/2006/metadata/contentType"/>
+    <ds:schemaRef ds:uri="http://schemas.microsoft.com/office/2006/metadata/properties/metaAttributes"/>
+    <ds:schemaRef ds:uri="http://www.w3.org/2000/xmlns/"/>
+    <ds:schemaRef ds:uri="http://www.w3.org/2001/XMLSchema"/>
+    <ds:schemaRef ds:uri="5d4256fa-b003-4153-91e8-5d313bddb834"/>
+    <ds:schemaRef ds:uri="d8baf2db-e859-4ef1-a569-b6b63459c5d0"/>
+  </ds:schemaRefs>
+</ds:datastoreItem>
 </file>
 
 <file path=customXml/itemProps3.xml><?xml version="1.0" encoding="utf-8"?>
-<ds:datastoreItem xmlns:ds="http://schemas.openxmlformats.org/officeDocument/2006/customXml" ds:itemID="{B6B40346-1A2C-403A-BDF2-D9FEF5AFEFF1}"/>
+<ds:datastoreItem xmlns:ds="http://schemas.openxmlformats.org/officeDocument/2006/customXml" ds:itemID="{76CCAD82-6730-4E56-8C6F-B6B4B2B4384D}">
+  <ds:schemaRefs>
+    <ds:schemaRef ds:uri="http://schemas.openxmlformats.org/officeDocument/2006/bibliography"/>
+    <ds:schemaRef ds:uri="http://www.w3.org/2000/xmlns/"/>
+  </ds:schemaRefs>
+</ds:datastoreItem>
 </file>
</xml_diff>